<commit_message>
Updated Report and Schedule
</commit_message>
<xml_diff>
--- a/Documents/Report.docx
+++ b/Documents/Report.docx
@@ -258,7 +258,7 @@
           <w:r>
             <w:fldChar w:fldCharType="separate"/>
           </w:r>
-          <w:hyperlink w:anchor="_Toc368954715" w:history="1">
+          <w:hyperlink w:anchor="_Toc369732681" w:history="1">
             <w:r>
               <w:rPr>
                 <w:rStyle w:val="Hyperlink"/>
@@ -285,7 +285,7 @@
                 <w:noProof/>
                 <w:webHidden/>
               </w:rPr>
-              <w:instrText xml:space="preserve"> PAGEREF _Toc368954715 \h </w:instrText>
+              <w:instrText xml:space="preserve"> PAGEREF _Toc369732681 \h </w:instrText>
             </w:r>
             <w:r>
               <w:rPr>
@@ -327,7 +327,7 @@
               <w:lang w:eastAsia="en-GB"/>
             </w:rPr>
           </w:pPr>
-          <w:hyperlink w:anchor="_Toc368954716" w:history="1">
+          <w:hyperlink w:anchor="_Toc369732682" w:history="1">
             <w:r>
               <w:rPr>
                 <w:rStyle w:val="Hyperlink"/>
@@ -354,7 +354,7 @@
                 <w:noProof/>
                 <w:webHidden/>
               </w:rPr>
-              <w:instrText xml:space="preserve"> PAGEREF _Toc368954716 \h </w:instrText>
+              <w:instrText xml:space="preserve"> PAGEREF _Toc369732682 \h </w:instrText>
             </w:r>
             <w:r>
               <w:rPr>
@@ -396,7 +396,7 @@
               <w:lang w:eastAsia="en-GB"/>
             </w:rPr>
           </w:pPr>
-          <w:hyperlink w:anchor="_Toc368954717" w:history="1">
+          <w:hyperlink w:anchor="_Toc369732683" w:history="1">
             <w:r>
               <w:rPr>
                 <w:rStyle w:val="Hyperlink"/>
@@ -423,7 +423,7 @@
                 <w:noProof/>
                 <w:webHidden/>
               </w:rPr>
-              <w:instrText xml:space="preserve"> PAGEREF _Toc368954717 \h </w:instrText>
+              <w:instrText xml:space="preserve"> PAGEREF _Toc369732683 \h </w:instrText>
             </w:r>
             <w:r>
               <w:rPr>
@@ -465,7 +465,7 @@
               <w:lang w:eastAsia="en-GB"/>
             </w:rPr>
           </w:pPr>
-          <w:hyperlink w:anchor="_Toc368954718" w:history="1">
+          <w:hyperlink w:anchor="_Toc369732684" w:history="1">
             <w:r>
               <w:rPr>
                 <w:rStyle w:val="Hyperlink"/>
@@ -492,7 +492,7 @@
                 <w:noProof/>
                 <w:webHidden/>
               </w:rPr>
-              <w:instrText xml:space="preserve"> PAGEREF _Toc368954718 \h </w:instrText>
+              <w:instrText xml:space="preserve"> PAGEREF _Toc369732684 \h </w:instrText>
             </w:r>
             <w:r>
               <w:rPr>
@@ -534,7 +534,7 @@
               <w:lang w:eastAsia="en-GB"/>
             </w:rPr>
           </w:pPr>
-          <w:hyperlink w:anchor="_Toc368954719" w:history="1">
+          <w:hyperlink w:anchor="_Toc369732685" w:history="1">
             <w:r>
               <w:rPr>
                 <w:rStyle w:val="Hyperlink"/>
@@ -561,7 +561,7 @@
                 <w:noProof/>
                 <w:webHidden/>
               </w:rPr>
-              <w:instrText xml:space="preserve"> PAGEREF _Toc368954719 \h </w:instrText>
+              <w:instrText xml:space="preserve"> PAGEREF _Toc369732685 \h </w:instrText>
             </w:r>
             <w:r>
               <w:rPr>
@@ -603,7 +603,7 @@
               <w:lang w:eastAsia="en-GB"/>
             </w:rPr>
           </w:pPr>
-          <w:hyperlink w:anchor="_Toc368954720" w:history="1">
+          <w:hyperlink w:anchor="_Toc369732686" w:history="1">
             <w:r>
               <w:rPr>
                 <w:rStyle w:val="Hyperlink"/>
@@ -630,7 +630,7 @@
                 <w:noProof/>
                 <w:webHidden/>
               </w:rPr>
-              <w:instrText xml:space="preserve"> PAGEREF _Toc368954720 \h </w:instrText>
+              <w:instrText xml:space="preserve"> PAGEREF _Toc369732686 \h </w:instrText>
             </w:r>
             <w:r>
               <w:rPr>
@@ -672,7 +672,7 @@
               <w:lang w:eastAsia="en-GB"/>
             </w:rPr>
           </w:pPr>
-          <w:hyperlink w:anchor="_Toc368954721" w:history="1">
+          <w:hyperlink w:anchor="_Toc369732687" w:history="1">
             <w:r>
               <w:rPr>
                 <w:rStyle w:val="Hyperlink"/>
@@ -699,7 +699,7 @@
                 <w:noProof/>
                 <w:webHidden/>
               </w:rPr>
-              <w:instrText xml:space="preserve"> PAGEREF _Toc368954721 \h </w:instrText>
+              <w:instrText xml:space="preserve"> PAGEREF _Toc369732687 \h </w:instrText>
             </w:r>
             <w:r>
               <w:rPr>
@@ -741,13 +741,13 @@
               <w:lang w:eastAsia="en-GB"/>
             </w:rPr>
           </w:pPr>
-          <w:hyperlink w:anchor="_Toc368954722" w:history="1">
+          <w:hyperlink w:anchor="_Toc369732688" w:history="1">
             <w:r>
               <w:rPr>
                 <w:rStyle w:val="Hyperlink"/>
                 <w:noProof/>
               </w:rPr>
-              <w:t>Gantt Chart</w:t>
+              <w:t>Gantt chart</w:t>
             </w:r>
             <w:r>
               <w:rPr>
@@ -768,7 +768,7 @@
                 <w:noProof/>
                 <w:webHidden/>
               </w:rPr>
-              <w:instrText xml:space="preserve"> PAGEREF _Toc368954722 \h </w:instrText>
+              <w:instrText xml:space="preserve"> PAGEREF _Toc369732688 \h </w:instrText>
             </w:r>
             <w:r>
               <w:rPr>
@@ -810,7 +810,7 @@
               <w:lang w:eastAsia="en-GB"/>
             </w:rPr>
           </w:pPr>
-          <w:hyperlink w:anchor="_Toc368954723" w:history="1">
+          <w:hyperlink w:anchor="_Toc369732689" w:history="1">
             <w:r>
               <w:rPr>
                 <w:rStyle w:val="Hyperlink"/>
@@ -837,7 +837,7 @@
                 <w:noProof/>
                 <w:webHidden/>
               </w:rPr>
-              <w:instrText xml:space="preserve"> PAGEREF _Toc368954723 \h </w:instrText>
+              <w:instrText xml:space="preserve"> PAGEREF _Toc369732689 \h </w:instrText>
             </w:r>
             <w:r>
               <w:rPr>
@@ -879,7 +879,7 @@
               <w:lang w:eastAsia="en-GB"/>
             </w:rPr>
           </w:pPr>
-          <w:hyperlink w:anchor="_Toc368954724" w:history="1">
+          <w:hyperlink w:anchor="_Toc369732690" w:history="1">
             <w:r>
               <w:rPr>
                 <w:rStyle w:val="Hyperlink"/>
@@ -906,7 +906,76 @@
                 <w:noProof/>
                 <w:webHidden/>
               </w:rPr>
-              <w:instrText xml:space="preserve"> PAGEREF _Toc368954724 \h </w:instrText>
+              <w:instrText xml:space="preserve"> PAGEREF _Toc369732690 \h </w:instrText>
+            </w:r>
+            <w:r>
+              <w:rPr>
+                <w:noProof/>
+                <w:webHidden/>
+              </w:rPr>
+            </w:r>
+            <w:r>
+              <w:rPr>
+                <w:noProof/>
+                <w:webHidden/>
+              </w:rPr>
+              <w:fldChar w:fldCharType="separate"/>
+            </w:r>
+            <w:r>
+              <w:rPr>
+                <w:noProof/>
+                <w:webHidden/>
+              </w:rPr>
+              <w:t>5</w:t>
+            </w:r>
+            <w:r>
+              <w:rPr>
+                <w:noProof/>
+                <w:webHidden/>
+              </w:rPr>
+              <w:fldChar w:fldCharType="end"/>
+            </w:r>
+          </w:hyperlink>
+        </w:p>
+        <w:p>
+          <w:pPr>
+            <w:pStyle w:val="TOC4"/>
+            <w:tabs>
+              <w:tab w:val="right" w:leader="dot" w:pos="10456"/>
+            </w:tabs>
+            <w:rPr>
+              <w:noProof/>
+              <w:lang w:eastAsia="en-GB"/>
+            </w:rPr>
+          </w:pPr>
+          <w:hyperlink w:anchor="_Toc369732691" w:history="1">
+            <w:r>
+              <w:rPr>
+                <w:rStyle w:val="Hyperlink"/>
+                <w:noProof/>
+              </w:rPr>
+              <w:t>Sound Samples</w:t>
+            </w:r>
+            <w:r>
+              <w:rPr>
+                <w:noProof/>
+                <w:webHidden/>
+              </w:rPr>
+              <w:tab/>
+            </w:r>
+            <w:r>
+              <w:rPr>
+                <w:noProof/>
+                <w:webHidden/>
+              </w:rPr>
+              <w:fldChar w:fldCharType="begin"/>
+            </w:r>
+            <w:r>
+              <w:rPr>
+                <w:noProof/>
+                <w:webHidden/>
+              </w:rPr>
+              <w:instrText xml:space="preserve"> PAGEREF _Toc369732691 \h </w:instrText>
             </w:r>
             <w:r>
               <w:rPr>
@@ -948,7 +1017,7 @@
               <w:lang w:eastAsia="en-GB"/>
             </w:rPr>
           </w:pPr>
-          <w:hyperlink w:anchor="_Toc368954725" w:history="1">
+          <w:hyperlink w:anchor="_Toc369732692" w:history="1">
             <w:r>
               <w:rPr>
                 <w:rStyle w:val="Hyperlink"/>
@@ -975,7 +1044,7 @@
                 <w:noProof/>
                 <w:webHidden/>
               </w:rPr>
-              <w:instrText xml:space="preserve"> PAGEREF _Toc368954725 \h </w:instrText>
+              <w:instrText xml:space="preserve"> PAGEREF _Toc369732692 \h </w:instrText>
             </w:r>
             <w:r>
               <w:rPr>
@@ -1017,7 +1086,7 @@
               <w:lang w:eastAsia="en-GB"/>
             </w:rPr>
           </w:pPr>
-          <w:hyperlink w:anchor="_Toc368954726" w:history="1">
+          <w:hyperlink w:anchor="_Toc369732693" w:history="1">
             <w:r>
               <w:rPr>
                 <w:rStyle w:val="Hyperlink"/>
@@ -1044,7 +1113,7 @@
                 <w:noProof/>
                 <w:webHidden/>
               </w:rPr>
-              <w:instrText xml:space="preserve"> PAGEREF _Toc368954726 \h </w:instrText>
+              <w:instrText xml:space="preserve"> PAGEREF _Toc369732693 \h </w:instrText>
             </w:r>
             <w:r>
               <w:rPr>
@@ -1086,7 +1155,7 @@
               <w:lang w:eastAsia="en-GB"/>
             </w:rPr>
           </w:pPr>
-          <w:hyperlink w:anchor="_Toc368954727" w:history="1">
+          <w:hyperlink w:anchor="_Toc369732694" w:history="1">
             <w:r>
               <w:rPr>
                 <w:rStyle w:val="Hyperlink"/>
@@ -1113,7 +1182,7 @@
                 <w:noProof/>
                 <w:webHidden/>
               </w:rPr>
-              <w:instrText xml:space="preserve"> PAGEREF _Toc368954727 \h </w:instrText>
+              <w:instrText xml:space="preserve"> PAGEREF _Toc369732694 \h </w:instrText>
             </w:r>
             <w:r>
               <w:rPr>
@@ -1155,7 +1224,7 @@
               <w:lang w:eastAsia="en-GB"/>
             </w:rPr>
           </w:pPr>
-          <w:hyperlink w:anchor="_Toc368954728" w:history="1">
+          <w:hyperlink w:anchor="_Toc369732695" w:history="1">
             <w:r>
               <w:rPr>
                 <w:rStyle w:val="Hyperlink"/>
@@ -1182,7 +1251,7 @@
                 <w:noProof/>
                 <w:webHidden/>
               </w:rPr>
-              <w:instrText xml:space="preserve"> PAGEREF _Toc368954728 \h </w:instrText>
+              <w:instrText xml:space="preserve"> PAGEREF _Toc369732695 \h </w:instrText>
             </w:r>
             <w:r>
               <w:rPr>
@@ -1224,7 +1293,7 @@
               <w:lang w:eastAsia="en-GB"/>
             </w:rPr>
           </w:pPr>
-          <w:hyperlink w:anchor="_Toc368954729" w:history="1">
+          <w:hyperlink w:anchor="_Toc369732696" w:history="1">
             <w:r>
               <w:rPr>
                 <w:rStyle w:val="Hyperlink"/>
@@ -1251,7 +1320,7 @@
                 <w:noProof/>
                 <w:webHidden/>
               </w:rPr>
-              <w:instrText xml:space="preserve"> PAGEREF _Toc368954729 \h </w:instrText>
+              <w:instrText xml:space="preserve"> PAGEREF _Toc369732696 \h </w:instrText>
             </w:r>
             <w:r>
               <w:rPr>
@@ -1293,7 +1362,7 @@
               <w:lang w:eastAsia="en-GB"/>
             </w:rPr>
           </w:pPr>
-          <w:hyperlink w:anchor="_Toc368954730" w:history="1">
+          <w:hyperlink w:anchor="_Toc369732697" w:history="1">
             <w:r>
               <w:rPr>
                 <w:rStyle w:val="Hyperlink"/>
@@ -1320,7 +1389,7 @@
                 <w:noProof/>
                 <w:webHidden/>
               </w:rPr>
-              <w:instrText xml:space="preserve"> PAGEREF _Toc368954730 \h </w:instrText>
+              <w:instrText xml:space="preserve"> PAGEREF _Toc369732697 \h </w:instrText>
             </w:r>
             <w:r>
               <w:rPr>
@@ -1362,7 +1431,7 @@
               <w:lang w:eastAsia="en-GB"/>
             </w:rPr>
           </w:pPr>
-          <w:hyperlink w:anchor="_Toc368954731" w:history="1">
+          <w:hyperlink w:anchor="_Toc369732698" w:history="1">
             <w:r>
               <w:rPr>
                 <w:rStyle w:val="Hyperlink"/>
@@ -1389,7 +1458,7 @@
                 <w:noProof/>
                 <w:webHidden/>
               </w:rPr>
-              <w:instrText xml:space="preserve"> PAGEREF _Toc368954731 \h </w:instrText>
+              <w:instrText xml:space="preserve"> PAGEREF _Toc369732698 \h </w:instrText>
             </w:r>
             <w:r>
               <w:rPr>
@@ -1448,14 +1517,13 @@
         <w:pStyle w:val="Heading2"/>
         <w:jc w:val="both"/>
       </w:pPr>
-      <w:bookmarkStart w:id="0" w:name="_Toc368954715"/>
+      <w:bookmarkStart w:id="0" w:name="_Toc369732681"/>
       <w:r>
         <w:lastRenderedPageBreak/>
         <w:t>Game Design Overview</w:t>
       </w:r>
       <w:bookmarkEnd w:id="0"/>
     </w:p>
-    <w:p/>
     <w:p>
       <w:pPr>
         <w:pStyle w:val="Heading5"/>
@@ -1653,7 +1721,11 @@
         <w:t>Game Summary</w:t>
       </w:r>
     </w:p>
-    <w:p/>
+    <w:p>
+      <w:pPr>
+        <w:jc w:val="both"/>
+      </w:pPr>
+    </w:p>
     <w:p>
       <w:pPr>
         <w:pStyle w:val="Heading5"/>
@@ -1664,8 +1736,19 @@
       </w:r>
     </w:p>
     <w:p>
-      <w:r>
-        <w:t xml:space="preserve">There are some similar games out there in terms of style such as Klei Entertainment’s </w:t>
+      <w:pPr>
+        <w:jc w:val="both"/>
+      </w:pPr>
+      <w:r>
+        <w:t xml:space="preserve">There are some similar games out there in terms of style such as </w:t>
+      </w:r>
+      <w:proofErr w:type="spellStart"/>
+      <w:r>
+        <w:t>Klei</w:t>
+      </w:r>
+      <w:proofErr w:type="spellEnd"/>
+      <w:r>
+        <w:t xml:space="preserve"> Entertainment’s </w:t>
       </w:r>
       <w:r>
         <w:rPr>
@@ -1719,26 +1802,28 @@
       <w:r>
         <w:br w:type="page"/>
       </w:r>
-      <w:bookmarkStart w:id="1" w:name="_Toc368954716"/>
+      <w:bookmarkStart w:id="1" w:name="_Toc369732682"/>
       <w:r>
         <w:lastRenderedPageBreak/>
         <w:t>Detailed Game Design</w:t>
       </w:r>
       <w:bookmarkEnd w:id="1"/>
     </w:p>
-    <w:p/>
     <w:p>
       <w:pPr>
         <w:pStyle w:val="Heading4"/>
         <w:jc w:val="both"/>
       </w:pPr>
-      <w:bookmarkStart w:id="2" w:name="_Toc368954717"/>
+      <w:bookmarkStart w:id="2" w:name="_Toc369732683"/>
       <w:r>
         <w:t>Plot and Scenario</w:t>
       </w:r>
       <w:bookmarkEnd w:id="2"/>
     </w:p>
     <w:p>
+      <w:pPr>
+        <w:jc w:val="both"/>
+      </w:pPr>
       <w:r>
         <w:t>You, a French spy working for ICN (International Crime Network). You’re currently</w:t>
       </w:r>
@@ -1753,7 +1838,7 @@
         <w:pStyle w:val="Heading4"/>
         <w:jc w:val="both"/>
       </w:pPr>
-      <w:bookmarkStart w:id="3" w:name="_Toc368954718"/>
+      <w:bookmarkStart w:id="3" w:name="_Toc369732684"/>
       <w:r>
         <w:t>Hardware and Software</w:t>
       </w:r>
@@ -1774,19 +1859,28 @@
         <w:pStyle w:val="Heading4"/>
         <w:jc w:val="both"/>
       </w:pPr>
-      <w:bookmarkStart w:id="4" w:name="_Toc368954719"/>
+      <w:bookmarkStart w:id="4" w:name="_Toc369732685"/>
       <w:r>
         <w:t>Graphics and Audio</w:t>
       </w:r>
       <w:bookmarkEnd w:id="4"/>
     </w:p>
-    <w:p/>
-    <w:p/>
+    <w:p>
+      <w:pPr>
+        <w:jc w:val="both"/>
+      </w:pPr>
+    </w:p>
+    <w:p>
+      <w:pPr>
+        <w:jc w:val="both"/>
+      </w:pPr>
+    </w:p>
     <w:p>
       <w:pPr>
         <w:pStyle w:val="Heading4"/>
-      </w:pPr>
-      <w:bookmarkStart w:id="5" w:name="_Toc368954720"/>
+        <w:jc w:val="both"/>
+      </w:pPr>
+      <w:bookmarkStart w:id="5" w:name="_Toc369732686"/>
       <w:r>
         <w:t>Future Improvements</w:t>
       </w:r>
@@ -1811,22 +1905,56 @@
         <w:pStyle w:val="Heading2"/>
         <w:jc w:val="both"/>
       </w:pPr>
-      <w:bookmarkStart w:id="6" w:name="_Toc368954721"/>
+      <w:bookmarkStart w:id="6" w:name="_Toc369732687"/>
       <w:r>
         <w:lastRenderedPageBreak/>
         <w:t>Time Management Plan</w:t>
       </w:r>
       <w:bookmarkEnd w:id="6"/>
     </w:p>
-    <w:p/>
+    <w:p>
+      <w:pPr>
+        <w:jc w:val="both"/>
+      </w:pPr>
+      <w:r>
+        <w:t>The implementation of the project will begin on the 21</w:t>
+      </w:r>
+      <w:r>
+        <w:rPr>
+          <w:vertAlign w:val="superscript"/>
+        </w:rPr>
+        <w:t>st</w:t>
+      </w:r>
+      <w:r>
+        <w:t xml:space="preserve"> of October, and is expected to last four weeks. The completion date is the 18</w:t>
+      </w:r>
+      <w:r>
+        <w:rPr>
+          <w:vertAlign w:val="superscript"/>
+        </w:rPr>
+        <w:t>th</w:t>
+      </w:r>
+      <w:r>
+        <w:t xml:space="preserve"> of November. There are several key milestones such as menu completion, enemy AI completion and random map completion. These are outlined in greater depth in the Gantt </w:t>
+      </w:r>
+      <w:r>
+        <w:t>chart</w:t>
+      </w:r>
+      <w:r>
+        <w:t xml:space="preserve"> below.</w:t>
+      </w:r>
+    </w:p>
     <w:p>
       <w:pPr>
         <w:pStyle w:val="Heading4"/>
         <w:jc w:val="both"/>
       </w:pPr>
-      <w:bookmarkStart w:id="7" w:name="_Toc368954722"/>
-      <w:r>
-        <w:t>Gantt Chart</w:t>
+      <w:bookmarkStart w:id="7" w:name="_Toc369732688"/>
+      <w:r>
+        <w:t xml:space="preserve">Gantt </w:t>
+      </w:r>
+      <w:r>
+        <w:t>chart</w:t>
       </w:r>
       <w:bookmarkEnd w:id="7"/>
     </w:p>
@@ -1834,18 +1962,62 @@
       <w:pPr>
         <w:jc w:val="both"/>
       </w:pPr>
-    </w:p>
-    <w:p>
-      <w:pPr>
-        <w:jc w:val="both"/>
-      </w:pPr>
-    </w:p>
-    <w:p>
-      <w:pPr>
-        <w:jc w:val="both"/>
-      </w:pPr>
-      <w:r>
-        <w:br w:type="page"/>
+      <w:r>
+        <w:rPr>
+          <w:noProof/>
+          <w:lang w:eastAsia="en-GB"/>
+        </w:rPr>
+        <w:drawing>
+          <wp:inline distT="0" distB="0" distL="0" distR="0" wp14:anchorId="7A175247" wp14:editId="6BBC6E4C">
+            <wp:extent cx="8487410" cy="3703270"/>
+            <wp:effectExtent l="0" t="7938" r="953" b="952"/>
+            <wp:docPr id="6" name="Picture 6"/>
+            <wp:cNvGraphicFramePr>
+              <a:graphicFrameLocks xmlns:a="http://schemas.openxmlformats.org/drawingml/2006/main" noChangeAspect="1"/>
+            </wp:cNvGraphicFramePr>
+            <a:graphic xmlns:a="http://schemas.openxmlformats.org/drawingml/2006/main">
+              <a:graphicData uri="http://schemas.openxmlformats.org/drawingml/2006/picture">
+                <pic:pic xmlns:pic="http://schemas.openxmlformats.org/drawingml/2006/picture">
+                  <pic:nvPicPr>
+                    <pic:cNvPr id="0" name="Picture 2"/>
+                    <pic:cNvPicPr>
+                      <a:picLocks noChangeAspect="1" noChangeArrowheads="1"/>
+                    </pic:cNvPicPr>
+                  </pic:nvPicPr>
+                  <pic:blipFill rotWithShape="1">
+                    <a:blip r:embed="rId7">
+                      <a:extLst>
+                        <a:ext uri="{28A0092B-C50C-407E-A947-70E740481C1C}">
+                          <a14:useLocalDpi xmlns:a14="http://schemas.microsoft.com/office/drawing/2010/main" val="0"/>
+                        </a:ext>
+                      </a:extLst>
+                    </a:blip>
+                    <a:srcRect l="122" t="680" b="303"/>
+                    <a:stretch/>
+                  </pic:blipFill>
+                  <pic:spPr bwMode="auto">
+                    <a:xfrm rot="16200000">
+                      <a:off x="0" y="0"/>
+                      <a:ext cx="8519603" cy="3717317"/>
+                    </a:xfrm>
+                    <a:prstGeom prst="rect">
+                      <a:avLst/>
+                    </a:prstGeom>
+                    <a:noFill/>
+                    <a:ln>
+                      <a:noFill/>
+                    </a:ln>
+                    <a:extLst>
+                      <a:ext uri="{53640926-AAD7-44D8-BBD7-CCE9431645EC}">
+                        <a14:shadowObscured xmlns:a14="http://schemas.microsoft.com/office/drawing/2010/main"/>
+                      </a:ext>
+                    </a:extLst>
+                  </pic:spPr>
+                </pic:pic>
+              </a:graphicData>
+            </a:graphic>
+          </wp:inline>
+        </w:drawing>
       </w:r>
     </w:p>
     <w:p>
@@ -1853,46 +2025,204 @@
         <w:pStyle w:val="Heading2"/>
         <w:jc w:val="both"/>
       </w:pPr>
-      <w:bookmarkStart w:id="8" w:name="_Toc368954723"/>
+      <w:bookmarkStart w:id="8" w:name="_Toc369732689"/>
       <w:r>
         <w:lastRenderedPageBreak/>
         <w:t>Resource Samples</w:t>
       </w:r>
       <w:bookmarkEnd w:id="8"/>
     </w:p>
-    <w:p/>
     <w:p>
       <w:pPr>
         <w:pStyle w:val="Heading4"/>
-      </w:pPr>
-      <w:bookmarkStart w:id="9" w:name="_Toc368954724"/>
+        <w:jc w:val="both"/>
+      </w:pPr>
+      <w:bookmarkStart w:id="9" w:name="_Toc369732690"/>
       <w:r>
         <w:t>Graphic Samples</w:t>
       </w:r>
       <w:bookmarkEnd w:id="9"/>
     </w:p>
     <w:p>
-      <w:r>
-        <w:t>Due to the nature of XNA and MonoGame, using vector graphics is difficult. A sample of the crate images considered (both vector and sprite imag</w:t>
-      </w:r>
-      <w:r>
-        <w:t>es) can be seen in Appendix One.</w:t>
-      </w:r>
-      <w:bookmarkStart w:id="10" w:name="_GoBack"/>
+      <w:pPr>
+        <w:jc w:val="both"/>
+      </w:pPr>
+      <w:r>
+        <w:t>Due to the nature of XNA and MonoGame, using vector graphics is difficult</w:t>
+      </w:r>
+      <w:r>
+        <w:t>. Two different crate</w:t>
+      </w:r>
+      <w:r>
+        <w:t xml:space="preserve"> images </w:t>
+      </w:r>
+      <w:r>
+        <w:t xml:space="preserve">were </w:t>
+      </w:r>
+      <w:r>
+        <w:t xml:space="preserve">considered </w:t>
+      </w:r>
+      <w:r>
+        <w:t>(one</w:t>
+      </w:r>
+      <w:r>
+        <w:t xml:space="preserve"> vector and</w:t>
+      </w:r>
+      <w:r>
+        <w:t xml:space="preserve"> one</w:t>
+      </w:r>
+      <w:r>
+        <w:t xml:space="preserve"> sprite</w:t>
+      </w:r>
+      <w:r>
+        <w:t>).</w:t>
+      </w:r>
+      <w:r>
+        <w:t xml:space="preserve"> Very basic icons have been created to display the game in the Windows start menu, these shall be updated once artwork is received from the graphic designer. A sample of the icons </w:t>
+      </w:r>
+      <w:r>
+        <w:t xml:space="preserve">and images </w:t>
+      </w:r>
+      <w:r>
+        <w:t xml:space="preserve">can be seen in </w:t>
+      </w:r>
+      <w:r>
+        <w:rPr>
+          <w:b/>
+        </w:rPr>
+        <w:t xml:space="preserve">Appendix One. </w:t>
+      </w:r>
+      <w:r>
+        <w:t xml:space="preserve">In order to follow the </w:t>
+      </w:r>
+      <w:r>
+        <w:rPr>
+          <w:b/>
+        </w:rPr>
+        <w:t>Windows 8 design principles</w:t>
+      </w:r>
+      <w:r>
+        <w:rPr>
+          <w:rStyle w:val="FootnoteReference"/>
+        </w:rPr>
+        <w:footnoteReference w:id="3"/>
+      </w:r>
+      <w:r>
+        <w:t xml:space="preserve">, we use the Segoe UI font family inside MonoGame for buttons and instructions. Title images use the font </w:t>
+      </w:r>
+      <w:r>
+        <w:rPr>
+          <w:b/>
+        </w:rPr>
+        <w:t xml:space="preserve">Shortcut </w:t>
+      </w:r>
+      <w:r>
+        <w:t xml:space="preserve">by </w:t>
+      </w:r>
+      <w:r>
+        <w:rPr>
+          <w:b/>
+        </w:rPr>
+        <w:t>Misprinted Type</w:t>
+      </w:r>
+      <w:r>
+        <w:rPr>
+          <w:rStyle w:val="FootnoteReference"/>
+        </w:rPr>
+        <w:footnoteReference w:id="4"/>
+      </w:r>
+      <w:r>
+        <w:t xml:space="preserve"> which is free for commercial use (provided it is not directly redistributed) so we therefore use pre-made graphics that were created using the font.</w:t>
+      </w:r>
+    </w:p>
+    <w:p>
+      <w:pPr>
+        <w:jc w:val="both"/>
+      </w:pPr>
+      <w:r>
+        <w:t>G</w:t>
+      </w:r>
+      <w:r>
+        <w:t>ame g</w:t>
+      </w:r>
+      <w:r>
+        <w:t xml:space="preserve">raphics were sourced from </w:t>
+      </w:r>
+      <w:r>
+        <w:rPr>
+          <w:b/>
+        </w:rPr>
+        <w:t>OpenGameArt</w:t>
+      </w:r>
+      <w:r>
+        <w:rPr>
+          <w:rStyle w:val="FootnoteReference"/>
+        </w:rPr>
+        <w:footnoteReference w:id="5"/>
+      </w:r>
+      <w:r>
+        <w:t xml:space="preserve"> and icons were provided by </w:t>
+      </w:r>
+      <w:r>
+        <w:rPr>
+          <w:b/>
+        </w:rPr>
+        <w:t xml:space="preserve">Lauren </w:t>
+      </w:r>
+      <w:proofErr w:type="spellStart"/>
+      <w:r>
+        <w:rPr>
+          <w:b/>
+        </w:rPr>
+        <w:t>Howat</w:t>
+      </w:r>
+      <w:proofErr w:type="spellEnd"/>
+      <w:r>
+        <w:rPr>
+          <w:rStyle w:val="FootnoteReference"/>
+        </w:rPr>
+        <w:footnoteReference w:id="6"/>
+      </w:r>
+      <w:r>
+        <w:t>, a 4</w:t>
+      </w:r>
+      <w:r>
+        <w:rPr>
+          <w:vertAlign w:val="superscript"/>
+        </w:rPr>
+        <w:t>th</w:t>
+      </w:r>
+      <w:r>
+        <w:t xml:space="preserve"> year graphic design student at DJCAD. </w:t>
+      </w:r>
+    </w:p>
+    <w:p>
+      <w:pPr>
+        <w:jc w:val="both"/>
+      </w:pPr>
+    </w:p>
+    <w:p>
+      <w:pPr>
+        <w:pStyle w:val="Heading4"/>
+        <w:jc w:val="both"/>
+      </w:pPr>
+      <w:bookmarkStart w:id="10" w:name="_Toc369732691"/>
+      <w:r>
+        <w:t>Sound Samples</w:t>
+      </w:r>
       <w:bookmarkEnd w:id="10"/>
     </w:p>
     <w:p>
       <w:pPr>
-        <w:pStyle w:val="Heading4"/>
-      </w:pPr>
-      <w:r>
-        <w:t>Sound Samples</w:t>
-      </w:r>
-    </w:p>
-    <w:p/>
-    <w:p>
-      <w:pPr>
-        <w:jc w:val="right"/>
+        <w:jc w:val="both"/>
+      </w:pPr>
+      <w:r>
+        <w:t>To fit in with the game style, the musical styling of the game is very ambient. This typically means sounds are created using synthesizers to produce a looping but.</w:t>
+      </w:r>
+    </w:p>
+    <w:p>
+      <w:pPr>
+        <w:jc w:val="both"/>
         <w:rPr>
           <w:rFonts w:eastAsiaTheme="majorEastAsia"/>
           <w:sz w:val="24"/>
@@ -1908,20 +2238,24 @@
         <w:pStyle w:val="Heading2"/>
         <w:jc w:val="both"/>
       </w:pPr>
-      <w:bookmarkStart w:id="11" w:name="_Toc368954725"/>
+      <w:bookmarkStart w:id="11" w:name="_Toc369732692"/>
       <w:r>
         <w:lastRenderedPageBreak/>
         <w:t>Technical Implementation</w:t>
       </w:r>
       <w:bookmarkEnd w:id="11"/>
     </w:p>
-    <w:p/>
+    <w:p>
+      <w:pPr>
+        <w:jc w:val="both"/>
+      </w:pPr>
+    </w:p>
     <w:p>
       <w:pPr>
         <w:pStyle w:val="Heading4"/>
         <w:jc w:val="both"/>
       </w:pPr>
-      <w:bookmarkStart w:id="12" w:name="_Toc368954726"/>
+      <w:bookmarkStart w:id="12" w:name="_Toc369732693"/>
       <w:r>
         <w:t>Design Patterns</w:t>
       </w:r>
@@ -1931,6 +2265,146 @@
       <w:pPr>
         <w:jc w:val="both"/>
       </w:pPr>
+      <w:r>
+        <w:rPr>
+          <w:b/>
+        </w:rPr>
+        <w:t xml:space="preserve">Shadows </w:t>
+      </w:r>
+      <w:r>
+        <w:t xml:space="preserve">implements several design patterns such as </w:t>
+      </w:r>
+      <w:r>
+        <w:rPr>
+          <w:b/>
+        </w:rPr>
+        <w:t>MVC</w:t>
+      </w:r>
+      <w:r>
+        <w:t xml:space="preserve">, </w:t>
+      </w:r>
+      <w:r>
+        <w:rPr>
+          <w:b/>
+        </w:rPr>
+        <w:t>State</w:t>
+      </w:r>
+      <w:r>
+        <w:rPr>
+          <w:b/>
+        </w:rPr>
+        <w:t xml:space="preserve"> </w:t>
+      </w:r>
+      <w:r>
+        <w:t xml:space="preserve">(along with </w:t>
+      </w:r>
+      <w:r>
+        <w:rPr>
+          <w:b/>
+        </w:rPr>
+        <w:t xml:space="preserve">Behaviour </w:t>
+      </w:r>
+      <w:r>
+        <w:t xml:space="preserve">and </w:t>
+      </w:r>
+      <w:r>
+        <w:rPr>
+          <w:b/>
+        </w:rPr>
+        <w:t>Singleton</w:t>
+      </w:r>
+      <w:r>
+        <w:t>)</w:t>
+      </w:r>
+      <w:r>
+        <w:t xml:space="preserve">, and </w:t>
+      </w:r>
+      <w:r>
+        <w:rPr>
+          <w:b/>
+        </w:rPr>
+        <w:t>Factory.</w:t>
+      </w:r>
+      <w:r>
+        <w:t xml:space="preserve"> </w:t>
+      </w:r>
+      <w:r>
+        <w:t xml:space="preserve">The reasoning behind their use is </w:t>
+      </w:r>
+      <w:r>
+        <w:t>discussed in detail below.</w:t>
+      </w:r>
+    </w:p>
+    <w:p>
+      <w:pPr>
+        <w:pStyle w:val="Heading5"/>
+        <w:jc w:val="both"/>
+      </w:pPr>
+      <w:r>
+        <w:t>Model view controller (MVC)</w:t>
+      </w:r>
+    </w:p>
+    <w:p>
+      <w:pPr>
+        <w:jc w:val="both"/>
+      </w:pPr>
+      <w:r>
+        <w:t>The MVC design pattern allows us to separate our game logic, our controller (the interface between the player and the game) and our graphical display. This leads to a higher cohesion… *BLAH*</w:t>
+      </w:r>
+    </w:p>
+    <w:p>
+      <w:pPr>
+        <w:pStyle w:val="Heading5"/>
+        <w:jc w:val="both"/>
+      </w:pPr>
+      <w:r>
+        <w:t>State</w:t>
+      </w:r>
+    </w:p>
+    <w:p>
+      <w:pPr>
+        <w:jc w:val="both"/>
+      </w:pPr>
+      <w:r>
+        <w:t>The State design pattern allows us to repeat logical “states” of our program, for example, the guards going into an alert state when they will actively hunt the player (for example, after a recent detection)</w:t>
+      </w:r>
+    </w:p>
+    <w:p>
+      <w:pPr>
+        <w:pStyle w:val="Heading6"/>
+      </w:pPr>
+      <w:r>
+        <w:t>Behaviour</w:t>
+      </w:r>
+    </w:p>
+    <w:p>
+      <w:r>
+        <w:t>This is used as part of…</w:t>
+      </w:r>
+      <w:bookmarkStart w:id="13" w:name="_GoBack"/>
+      <w:bookmarkEnd w:id="13"/>
+    </w:p>
+    <w:p>
+      <w:pPr>
+        <w:pStyle w:val="Heading6"/>
+      </w:pPr>
+      <w:r>
+        <w:t>singleton</w:t>
+      </w:r>
+    </w:p>
+    <w:p>
+      <w:r>
+        <w:t>This is used as part of…</w:t>
+      </w:r>
+    </w:p>
+    <w:p>
+      <w:pPr>
+        <w:pStyle w:val="Heading5"/>
+        <w:jc w:val="both"/>
+      </w:pPr>
+      <w:r>
+        <w:t>Factory</w:t>
+      </w:r>
     </w:p>
     <w:p>
       <w:pPr>
@@ -1942,16 +2416,11 @@
         <w:pStyle w:val="Heading4"/>
         <w:jc w:val="both"/>
       </w:pPr>
-      <w:bookmarkStart w:id="13" w:name="_Toc368954727"/>
+      <w:bookmarkStart w:id="14" w:name="_Toc369732694"/>
       <w:r>
         <w:t>Code Samples</w:t>
       </w:r>
-      <w:bookmarkEnd w:id="13"/>
-    </w:p>
-    <w:p>
-      <w:pPr>
-        <w:jc w:val="both"/>
-      </w:pPr>
+      <w:bookmarkEnd w:id="14"/>
     </w:p>
     <w:p>
       <w:pPr>
@@ -1963,28 +2432,7 @@
         <w:pStyle w:val="Heading4"/>
         <w:jc w:val="both"/>
       </w:pPr>
-      <w:bookmarkStart w:id="14" w:name="_Toc368954728"/>
-      <w:r>
-        <w:t>UML Diagrams</w:t>
-      </w:r>
-      <w:bookmarkEnd w:id="14"/>
-    </w:p>
-    <w:p>
-      <w:pPr>
-        <w:jc w:val="both"/>
-      </w:pPr>
-    </w:p>
-    <w:p>
-      <w:pPr>
-        <w:jc w:val="both"/>
-      </w:pPr>
-    </w:p>
-    <w:p>
-      <w:pPr>
-        <w:pStyle w:val="Heading4"/>
-        <w:jc w:val="both"/>
-      </w:pPr>
-      <w:bookmarkStart w:id="15" w:name="_Toc368954729"/>
+      <w:bookmarkStart w:id="15" w:name="_Toc369732696"/>
       <w:r>
         <w:t>Game Features</w:t>
       </w:r>
@@ -2007,24 +2455,110 @@
     <w:p>
       <w:pPr>
         <w:pStyle w:val="Heading2"/>
-        <w:jc w:val="both"/>
-      </w:pPr>
-      <w:bookmarkStart w:id="16" w:name="_Toc368954730"/>
+      </w:pPr>
+      <w:bookmarkStart w:id="16" w:name="_Toc369732695"/>
+      <w:bookmarkStart w:id="17" w:name="_Toc369732697"/>
       <w:r>
         <w:lastRenderedPageBreak/>
+        <w:t>UML Diagrams</w:t>
+      </w:r>
+      <w:bookmarkEnd w:id="16"/>
+    </w:p>
+    <w:p>
+      <w:pPr>
+        <w:pStyle w:val="Heading4"/>
+      </w:pPr>
+      <w:r>
+        <w:t>Handling Windows 8 UI Snapping</w:t>
+      </w:r>
+      <w:r>
+        <w:br/>
+      </w:r>
+    </w:p>
+    <w:p>
+      <w:r>
+        <w:object w:dxaOrig="5640" w:dyaOrig="4725">
+          <v:shapetype id="_x0000_t75" coordsize="21600,21600" o:spt="75" o:preferrelative="t" path="m@4@5l@4@11@9@11@9@5xe" filled="f" stroked="f">
+            <v:stroke joinstyle="miter"/>
+            <v:formulas>
+              <v:f eqn="if lineDrawn pixelLineWidth 0"/>
+              <v:f eqn="sum @0 1 0"/>
+              <v:f eqn="sum 0 0 @1"/>
+              <v:f eqn="prod @2 1 2"/>
+              <v:f eqn="prod @3 21600 pixelWidth"/>
+              <v:f eqn="prod @3 21600 pixelHeight"/>
+              <v:f eqn="sum @0 0 1"/>
+              <v:f eqn="prod @6 1 2"/>
+              <v:f eqn="prod @7 21600 pixelWidth"/>
+              <v:f eqn="sum @8 21600 0"/>
+              <v:f eqn="prod @7 21600 pixelHeight"/>
+              <v:f eqn="sum @10 21600 0"/>
+            </v:formulas>
+            <v:path o:extrusionok="f" gradientshapeok="t" o:connecttype="rect"/>
+            <o:lock v:ext="edit" aspectratio="t"/>
+          </v:shapetype>
+          <v:shape id="_x0000_i1025" type="#_x0000_t75" style="width:282.15pt;height:236.1pt" o:ole="">
+            <v:imagedata r:id="rId8" o:title=""/>
+          </v:shape>
+          <o:OLEObject Type="Embed" ProgID="Visio.Drawing.15" ShapeID="_x0000_i1025" DrawAspect="Content" ObjectID="_1443609756" r:id="rId9"/>
+        </w:object>
+      </w:r>
+    </w:p>
+    <w:p/>
+    <w:p/>
+    <w:p/>
+    <w:p/>
+    <w:p/>
+    <w:p/>
+    <w:p/>
+    <w:p/>
+    <w:p/>
+    <w:p/>
+    <w:p/>
+    <w:p/>
+    <w:p/>
+    <w:p/>
+    <w:p/>
+    <w:p/>
+    <w:p/>
+    <w:p/>
+    <w:p/>
+    <w:p/>
+    <w:p/>
+    <w:p/>
+    <w:p>
+      <w:pPr>
+        <w:pStyle w:val="Heading2"/>
+        <w:jc w:val="both"/>
+      </w:pPr>
+      <w:r>
         <w:t>Bibliography</w:t>
       </w:r>
-      <w:bookmarkEnd w:id="16"/>
-    </w:p>
-    <w:p>
-      <w:pPr>
-        <w:rPr>
-          <w:rFonts w:asciiTheme="majorHAnsi" w:eastAsiaTheme="majorEastAsia" w:hAnsiTheme="majorHAnsi" w:cstheme="majorBidi"/>
-          <w:color w:val="276E8B" w:themeColor="accent1" w:themeShade="BF"/>
-          <w:sz w:val="32"/>
-          <w:szCs w:val="32"/>
-        </w:rPr>
-      </w:pPr>
+      <w:bookmarkEnd w:id="17"/>
+    </w:p>
+    <w:p>
+      <w:r>
+        <w:br/>
+      </w:r>
+      <w:proofErr w:type="spellStart"/>
+      <w:r>
+        <w:t>Tuts</w:t>
+      </w:r>
+      <w:proofErr w:type="spellEnd"/>
+      <w:r>
+        <w:t>+ Network: A beginners guide to design patterns</w:t>
+      </w:r>
+      <w:r>
+        <w:br/>
+      </w:r>
+      <w:hyperlink r:id="rId10" w:history="1">
+        <w:r>
+          <w:rPr>
+            <w:rStyle w:val="Hyperlink"/>
+          </w:rPr>
+          <w:t>http://net.tutsplus.com/articles/general/a-beginners-guide-to-design-patterns/</w:t>
+        </w:r>
+      </w:hyperlink>
       <w:r>
         <w:br w:type="page"/>
       </w:r>
@@ -2032,21 +2566,28 @@
     <w:p>
       <w:pPr>
         <w:pStyle w:val="Heading2"/>
-      </w:pPr>
-      <w:bookmarkStart w:id="17" w:name="_Toc368954731"/>
+        <w:jc w:val="both"/>
+      </w:pPr>
+      <w:bookmarkStart w:id="18" w:name="_Toc369732698"/>
       <w:r>
         <w:lastRenderedPageBreak/>
         <w:t>Appendix One</w:t>
       </w:r>
-      <w:bookmarkEnd w:id="17"/>
-    </w:p>
-    <w:p>
+      <w:bookmarkEnd w:id="18"/>
+    </w:p>
+    <w:p>
+      <w:pPr>
+        <w:jc w:val="both"/>
+      </w:pPr>
       <w:r>
         <w:br/>
         <w:t>Vector Crate (Left), Sprite Crate (Right)</w:t>
       </w:r>
     </w:p>
     <w:p>
+      <w:pPr>
+        <w:jc w:val="both"/>
+      </w:pPr>
       <w:r>
         <w:rPr>
           <w:rFonts w:eastAsiaTheme="majorEastAsia"/>
@@ -2079,7 +2620,7 @@
                     <pic:cNvPicPr/>
                   </pic:nvPicPr>
                   <pic:blipFill>
-                    <a:blip r:embed="rId7" cstate="print">
+                    <a:blip r:embed="rId11" cstate="print">
                       <a:extLst>
                         <a:ext uri="{28A0092B-C50C-407E-A947-70E740481C1C}">
                           <a14:useLocalDpi xmlns:a14="http://schemas.microsoft.com/office/drawing/2010/main" val="0"/>
@@ -2140,7 +2681,7 @@
                     <pic:cNvPicPr/>
                   </pic:nvPicPr>
                   <pic:blipFill>
-                    <a:blip r:embed="rId8" cstate="print">
+                    <a:blip r:embed="rId12" cstate="print">
                       <a:extLst>
                         <a:ext uri="{28A0092B-C50C-407E-A947-70E740481C1C}">
                           <a14:useLocalDpi xmlns:a14="http://schemas.microsoft.com/office/drawing/2010/main" val="0"/>
@@ -2175,6 +2716,7 @@
     </w:p>
     <w:p>
       <w:pPr>
+        <w:jc w:val="both"/>
         <w:rPr>
           <w:rFonts w:eastAsiaTheme="majorEastAsia"/>
           <w:noProof/>
@@ -2196,6 +2738,7 @@
     </w:p>
     <w:p>
       <w:pPr>
+        <w:jc w:val="both"/>
         <w:rPr>
           <w:rFonts w:eastAsiaTheme="majorEastAsia"/>
           <w:noProof/>
@@ -2207,6 +2750,7 @@
     </w:p>
     <w:p>
       <w:pPr>
+        <w:jc w:val="both"/>
         <w:rPr>
           <w:rFonts w:eastAsiaTheme="majorEastAsia"/>
           <w:noProof/>
@@ -2218,6 +2762,7 @@
     </w:p>
     <w:p>
       <w:pPr>
+        <w:jc w:val="both"/>
         <w:rPr>
           <w:rFonts w:eastAsiaTheme="majorEastAsia"/>
           <w:noProof/>
@@ -2229,6 +2774,7 @@
     </w:p>
     <w:p>
       <w:pPr>
+        <w:jc w:val="both"/>
         <w:rPr>
           <w:rFonts w:eastAsiaTheme="majorEastAsia"/>
           <w:noProof/>
@@ -2240,6 +2786,7 @@
     </w:p>
     <w:p>
       <w:pPr>
+        <w:jc w:val="both"/>
         <w:rPr>
           <w:rFonts w:eastAsiaTheme="majorEastAsia"/>
           <w:noProof/>
@@ -2248,8 +2795,257 @@
           <w:lang w:eastAsia="en-GB"/>
         </w:rPr>
       </w:pPr>
-    </w:p>
-    <w:p/>
+      <w:r>
+        <w:rPr>
+          <w:rFonts w:eastAsiaTheme="majorEastAsia"/>
+          <w:noProof/>
+          <w:sz w:val="24"/>
+          <w:szCs w:val="24"/>
+          <w:lang w:eastAsia="en-GB"/>
+        </w:rPr>
+        <w:drawing>
+          <wp:anchor distT="0" distB="0" distL="114300" distR="114300" simplePos="0" relativeHeight="251661312" behindDoc="0" locked="0" layoutInCell="1" allowOverlap="1" wp14:anchorId="22D82544" wp14:editId="591A79BE">
+            <wp:simplePos x="0" y="0"/>
+            <wp:positionH relativeFrom="column">
+              <wp:posOffset>1057275</wp:posOffset>
+            </wp:positionH>
+            <wp:positionV relativeFrom="paragraph">
+              <wp:posOffset>306705</wp:posOffset>
+            </wp:positionV>
+            <wp:extent cx="1870075" cy="904875"/>
+            <wp:effectExtent l="0" t="0" r="0" b="9525"/>
+            <wp:wrapSquare wrapText="bothSides"/>
+            <wp:docPr id="3" name="Picture 3" descr="C:\Users\Johnathan Law\Documents\GitHub\AC31009\Resources\310x150.png"/>
+            <wp:cNvGraphicFramePr>
+              <a:graphicFrameLocks xmlns:a="http://schemas.openxmlformats.org/drawingml/2006/main" noChangeAspect="1"/>
+            </wp:cNvGraphicFramePr>
+            <a:graphic xmlns:a="http://schemas.openxmlformats.org/drawingml/2006/main">
+              <a:graphicData uri="http://schemas.openxmlformats.org/drawingml/2006/picture">
+                <pic:pic xmlns:pic="http://schemas.openxmlformats.org/drawingml/2006/picture">
+                  <pic:nvPicPr>
+                    <pic:cNvPr id="0" name="Picture 1" descr="C:\Users\Johnathan Law\Documents\GitHub\AC31009\Resources\310x150.png"/>
+                    <pic:cNvPicPr>
+                      <a:picLocks noChangeAspect="1" noChangeArrowheads="1"/>
+                    </pic:cNvPicPr>
+                  </pic:nvPicPr>
+                  <pic:blipFill>
+                    <a:blip r:embed="rId13">
+                      <a:extLst>
+                        <a:ext uri="{28A0092B-C50C-407E-A947-70E740481C1C}">
+                          <a14:useLocalDpi xmlns:a14="http://schemas.microsoft.com/office/drawing/2010/main" val="0"/>
+                        </a:ext>
+                      </a:extLst>
+                    </a:blip>
+                    <a:srcRect/>
+                    <a:stretch>
+                      <a:fillRect/>
+                    </a:stretch>
+                  </pic:blipFill>
+                  <pic:spPr bwMode="auto">
+                    <a:xfrm>
+                      <a:off x="0" y="0"/>
+                      <a:ext cx="1870075" cy="904875"/>
+                    </a:xfrm>
+                    <a:prstGeom prst="rect">
+                      <a:avLst/>
+                    </a:prstGeom>
+                    <a:noFill/>
+                    <a:ln>
+                      <a:noFill/>
+                    </a:ln>
+                  </pic:spPr>
+                </pic:pic>
+              </a:graphicData>
+            </a:graphic>
+            <wp14:sizeRelH relativeFrom="page">
+              <wp14:pctWidth>0</wp14:pctWidth>
+            </wp14:sizeRelH>
+            <wp14:sizeRelV relativeFrom="page">
+              <wp14:pctHeight>0</wp14:pctHeight>
+            </wp14:sizeRelV>
+          </wp:anchor>
+        </w:drawing>
+      </w:r>
+      <w:r>
+        <w:rPr>
+          <w:rFonts w:eastAsiaTheme="majorEastAsia"/>
+          <w:noProof/>
+          <w:sz w:val="24"/>
+          <w:szCs w:val="24"/>
+          <w:lang w:eastAsia="en-GB"/>
+        </w:rPr>
+        <w:t xml:space="preserve">Orginal </w:t>
+      </w:r>
+      <w:r>
+        <w:rPr>
+          <w:rFonts w:eastAsiaTheme="majorEastAsia"/>
+          <w:noProof/>
+          <w:sz w:val="24"/>
+          <w:szCs w:val="24"/>
+          <w:lang w:eastAsia="en-GB"/>
+        </w:rPr>
+        <w:t>Icons and Text Images (30x30 icon, 310x150 icon and 620x300 splash screen text)</w:t>
+      </w:r>
+    </w:p>
+    <w:p>
+      <w:pPr>
+        <w:jc w:val="both"/>
+        <w:rPr>
+          <w:rFonts w:eastAsiaTheme="majorEastAsia"/>
+          <w:noProof/>
+          <w:sz w:val="24"/>
+          <w:szCs w:val="24"/>
+          <w:lang w:eastAsia="en-GB"/>
+        </w:rPr>
+      </w:pPr>
+      <w:r>
+        <w:rPr>
+          <w:rFonts w:eastAsiaTheme="majorEastAsia"/>
+          <w:noProof/>
+          <w:sz w:val="24"/>
+          <w:szCs w:val="24"/>
+          <w:lang w:eastAsia="en-GB"/>
+        </w:rPr>
+        <w:drawing>
+          <wp:anchor distT="0" distB="0" distL="114300" distR="114300" simplePos="0" relativeHeight="251660288" behindDoc="0" locked="0" layoutInCell="1" allowOverlap="1" wp14:anchorId="167C8FB4" wp14:editId="43A1AFE7">
+            <wp:simplePos x="0" y="0"/>
+            <wp:positionH relativeFrom="column">
+              <wp:posOffset>3105150</wp:posOffset>
+            </wp:positionH>
+            <wp:positionV relativeFrom="paragraph">
+              <wp:posOffset>8890</wp:posOffset>
+            </wp:positionV>
+            <wp:extent cx="1895475" cy="916940"/>
+            <wp:effectExtent l="0" t="0" r="9525" b="0"/>
+            <wp:wrapSquare wrapText="bothSides"/>
+            <wp:docPr id="4" name="Picture 4" descr="C:\Users\Johnathan Law\Documents\GitHub\AC31009\Resources\620x300.png"/>
+            <wp:cNvGraphicFramePr>
+              <a:graphicFrameLocks xmlns:a="http://schemas.openxmlformats.org/drawingml/2006/main" noChangeAspect="1"/>
+            </wp:cNvGraphicFramePr>
+            <a:graphic xmlns:a="http://schemas.openxmlformats.org/drawingml/2006/main">
+              <a:graphicData uri="http://schemas.openxmlformats.org/drawingml/2006/picture">
+                <pic:pic xmlns:pic="http://schemas.openxmlformats.org/drawingml/2006/picture">
+                  <pic:nvPicPr>
+                    <pic:cNvPr id="0" name="Picture 2" descr="C:\Users\Johnathan Law\Documents\GitHub\AC31009\Resources\620x300.png"/>
+                    <pic:cNvPicPr>
+                      <a:picLocks noChangeAspect="1" noChangeArrowheads="1"/>
+                    </pic:cNvPicPr>
+                  </pic:nvPicPr>
+                  <pic:blipFill>
+                    <a:blip r:embed="rId14" cstate="print">
+                      <a:extLst>
+                        <a:ext uri="{28A0092B-C50C-407E-A947-70E740481C1C}">
+                          <a14:useLocalDpi xmlns:a14="http://schemas.microsoft.com/office/drawing/2010/main" val="0"/>
+                        </a:ext>
+                      </a:extLst>
+                    </a:blip>
+                    <a:srcRect/>
+                    <a:stretch>
+                      <a:fillRect/>
+                    </a:stretch>
+                  </pic:blipFill>
+                  <pic:spPr bwMode="auto">
+                    <a:xfrm>
+                      <a:off x="0" y="0"/>
+                      <a:ext cx="1895475" cy="916940"/>
+                    </a:xfrm>
+                    <a:prstGeom prst="rect">
+                      <a:avLst/>
+                    </a:prstGeom>
+                    <a:noFill/>
+                    <a:ln>
+                      <a:noFill/>
+                    </a:ln>
+                  </pic:spPr>
+                </pic:pic>
+              </a:graphicData>
+            </a:graphic>
+            <wp14:sizeRelH relativeFrom="page">
+              <wp14:pctWidth>0</wp14:pctWidth>
+            </wp14:sizeRelH>
+            <wp14:sizeRelV relativeFrom="page">
+              <wp14:pctHeight>0</wp14:pctHeight>
+            </wp14:sizeRelV>
+          </wp:anchor>
+        </w:drawing>
+      </w:r>
+      <w:r>
+        <w:rPr>
+          <w:rFonts w:eastAsiaTheme="majorEastAsia"/>
+          <w:noProof/>
+          <w:sz w:val="24"/>
+          <w:szCs w:val="24"/>
+          <w:lang w:eastAsia="en-GB"/>
+        </w:rPr>
+        <w:drawing>
+          <wp:anchor distT="0" distB="0" distL="114300" distR="114300" simplePos="0" relativeHeight="251662336" behindDoc="0" locked="0" layoutInCell="1" allowOverlap="1" wp14:anchorId="4BE749F7" wp14:editId="030D6AAA">
+            <wp:simplePos x="0" y="0"/>
+            <wp:positionH relativeFrom="column">
+              <wp:posOffset>0</wp:posOffset>
+            </wp:positionH>
+            <wp:positionV relativeFrom="paragraph">
+              <wp:posOffset>1905</wp:posOffset>
+            </wp:positionV>
+            <wp:extent cx="904875" cy="904875"/>
+            <wp:effectExtent l="0" t="0" r="9525" b="9525"/>
+            <wp:wrapSquare wrapText="bothSides"/>
+            <wp:docPr id="5" name="Picture 5" descr="C:\Users\Johnathan Law\Documents\GitHub\AC31009\Resources\150x150.png"/>
+            <wp:cNvGraphicFramePr>
+              <a:graphicFrameLocks xmlns:a="http://schemas.openxmlformats.org/drawingml/2006/main" noChangeAspect="1"/>
+            </wp:cNvGraphicFramePr>
+            <a:graphic xmlns:a="http://schemas.openxmlformats.org/drawingml/2006/main">
+              <a:graphicData uri="http://schemas.openxmlformats.org/drawingml/2006/picture">
+                <pic:pic xmlns:pic="http://schemas.openxmlformats.org/drawingml/2006/picture">
+                  <pic:nvPicPr>
+                    <pic:cNvPr id="0" name="Picture 3" descr="C:\Users\Johnathan Law\Documents\GitHub\AC31009\Resources\150x150.png"/>
+                    <pic:cNvPicPr>
+                      <a:picLocks noChangeAspect="1" noChangeArrowheads="1"/>
+                    </pic:cNvPicPr>
+                  </pic:nvPicPr>
+                  <pic:blipFill>
+                    <a:blip r:embed="rId15">
+                      <a:extLst>
+                        <a:ext uri="{28A0092B-C50C-407E-A947-70E740481C1C}">
+                          <a14:useLocalDpi xmlns:a14="http://schemas.microsoft.com/office/drawing/2010/main" val="0"/>
+                        </a:ext>
+                      </a:extLst>
+                    </a:blip>
+                    <a:srcRect/>
+                    <a:stretch>
+                      <a:fillRect/>
+                    </a:stretch>
+                  </pic:blipFill>
+                  <pic:spPr bwMode="auto">
+                    <a:xfrm>
+                      <a:off x="0" y="0"/>
+                      <a:ext cx="904875" cy="904875"/>
+                    </a:xfrm>
+                    <a:prstGeom prst="rect">
+                      <a:avLst/>
+                    </a:prstGeom>
+                    <a:noFill/>
+                    <a:ln>
+                      <a:noFill/>
+                    </a:ln>
+                  </pic:spPr>
+                </pic:pic>
+              </a:graphicData>
+            </a:graphic>
+            <wp14:sizeRelH relativeFrom="page">
+              <wp14:pctWidth>0</wp14:pctWidth>
+            </wp14:sizeRelH>
+            <wp14:sizeRelV relativeFrom="page">
+              <wp14:pctHeight>0</wp14:pctHeight>
+            </wp14:sizeRelV>
+          </wp:anchor>
+        </w:drawing>
+      </w:r>
+    </w:p>
+    <w:p>
+      <w:pPr>
+        <w:jc w:val="both"/>
+      </w:pPr>
+    </w:p>
     <w:sectPr>
       <w:pgSz w:w="11906" w:h="16838"/>
       <w:pgMar w:top="720" w:right="720" w:bottom="720" w:left="720" w:header="708" w:footer="708" w:gutter="0"/>
@@ -2344,6 +3140,82 @@
       </w:r>
       <w:r>
         <w:t>http://www.incognitagame.com/</w:t>
+      </w:r>
+    </w:p>
+  </w:footnote>
+  <w:footnote w:id="3">
+    <w:p>
+      <w:pPr>
+        <w:pStyle w:val="FootnoteText"/>
+      </w:pPr>
+      <w:r>
+        <w:rPr>
+          <w:rStyle w:val="FootnoteReference"/>
+        </w:rPr>
+        <w:footnoteRef/>
+      </w:r>
+      <w:r>
+        <w:t xml:space="preserve"> </w:t>
+      </w:r>
+      <w:r>
+        <w:t>http://msdn.microsoft.com/en-us/library/windows/apps/hh700394.aspx</w:t>
+      </w:r>
+    </w:p>
+  </w:footnote>
+  <w:footnote w:id="4">
+    <w:p>
+      <w:pPr>
+        <w:pStyle w:val="FootnoteText"/>
+      </w:pPr>
+      <w:r>
+        <w:rPr>
+          <w:rStyle w:val="FootnoteReference"/>
+        </w:rPr>
+        <w:footnoteRef/>
+      </w:r>
+      <w:r>
+        <w:t xml:space="preserve"> </w:t>
+      </w:r>
+      <w:r>
+        <w:t>http://www.misprintedtype.com</w:t>
+      </w:r>
+    </w:p>
+  </w:footnote>
+  <w:footnote w:id="5">
+    <w:p>
+      <w:pPr>
+        <w:pStyle w:val="FootnoteText"/>
+      </w:pPr>
+      <w:r>
+        <w:rPr>
+          <w:rStyle w:val="FootnoteReference"/>
+        </w:rPr>
+        <w:footnoteRef/>
+      </w:r>
+      <w:r>
+        <w:t xml:space="preserve"> </w:t>
+      </w:r>
+      <w:r>
+        <w:t>http://www.opengameart.org/</w:t>
+      </w:r>
+    </w:p>
+  </w:footnote>
+  <w:footnote w:id="6">
+    <w:p>
+      <w:pPr>
+        <w:pStyle w:val="FootnoteText"/>
+      </w:pPr>
+      <w:r>
+        <w:rPr>
+          <w:rStyle w:val="FootnoteReference"/>
+        </w:rPr>
+        <w:footnoteRef/>
+      </w:r>
+      <w:r>
+        <w:t xml:space="preserve"> http://www.</w:t>
+      </w:r>
+      <w:r>
+        <w:t>laurenhowat.com</w:t>
       </w:r>
     </w:p>
   </w:footnote>
@@ -2859,7 +3731,6 @@
     <w:next w:val="Normal"/>
     <w:link w:val="Heading6Char"/>
     <w:uiPriority w:val="9"/>
-    <w:semiHidden/>
     <w:unhideWhenUsed/>
     <w:qFormat/>
     <w:rsid w:val="00A539B7"/>
@@ -3073,7 +3944,6 @@
     <w:basedOn w:val="DefaultParagraphFont"/>
     <w:link w:val="Heading6"/>
     <w:uiPriority w:val="9"/>
-    <w:semiHidden/>
     <w:rsid w:val="00A539B7"/>
     <w:rPr>
       <w:rFonts w:asciiTheme="majorHAnsi" w:eastAsiaTheme="majorEastAsia" w:hAnsiTheme="majorHAnsi" w:cstheme="majorBidi"/>
@@ -3608,7 +4478,7 @@
     <w:charset w:val="00"/>
     <w:family w:val="roman"/>
     <w:pitch w:val="variable"/>
-    <w:sig w:usb0="E0002AFF" w:usb1="C0007843" w:usb2="00000009" w:usb3="00000000" w:csb0="000001FF" w:csb1="00000000"/>
+    <w:sig w:usb0="E0002EFF" w:usb1="C0007843" w:usb2="00000009" w:usb3="00000000" w:csb0="000001FF" w:csb1="00000000"/>
   </w:font>
   <w:font w:name="Calibri Light">
     <w:panose1 w:val="020F0302020204030204"/>
@@ -3635,11 +4505,15 @@
   </w:compat>
   <w:rsids>
     <w:rsidRoot w:val="00847604"/>
+    <w:rsid w:val="003F32F1"/>
     <w:rsid w:val="00454F3E"/>
     <w:rsid w:val="00467E3A"/>
     <w:rsid w:val="00804708"/>
+    <w:rsid w:val="00827941"/>
     <w:rsid w:val="00847604"/>
     <w:rsid w:val="0085016E"/>
+    <w:rsid w:val="00B9485E"/>
+    <w:rsid w:val="00C559F5"/>
   </w:rsids>
   <m:mathPr>
     <m:mathFont m:val="Cambria Math"/>
@@ -4391,7 +5265,7 @@
 </file>
 
 <file path=customXml/itemProps1.xml><?xml version="1.0" encoding="utf-8"?>
-<ds:datastoreItem xmlns:ds="http://schemas.openxmlformats.org/officeDocument/2006/customXml" ds:itemID="{9008CF28-19E4-42FA-84E5-4EFB5701C44E}">
+<ds:datastoreItem xmlns:ds="http://schemas.openxmlformats.org/officeDocument/2006/customXml" ds:itemID="{72038559-34DA-4461-B437-A2F09DA182A5}">
   <ds:schemaRefs>
     <ds:schemaRef ds:uri="http://schemas.openxmlformats.org/officeDocument/2006/bibliography"/>
   </ds:schemaRefs>

</xml_diff>